<commit_message>
Finalized details for v6.6
</commit_message>
<xml_diff>
--- a/docs/LANDIS-II Net Ecosystem CN Succession v6.6 User Guide.docx
+++ b/docs/LANDIS-II Net Ecosystem CN Succession v6.6 User Guide.docx
@@ -259,7 +259,7 @@
         <w:rPr>
           <w:noProof/>
         </w:rPr>
-        <w:t>February 6, 2021</w:t>
+        <w:t>February 9, 2021</w:t>
       </w:r>
       <w:r>
         <w:rPr>
@@ -314,9 +314,7 @@
       </w:r>
     </w:p>
     <w:bookmarkStart w:id="2" w:name="_Toc101616050"/>
-    <w:bookmarkStart w:id="3" w:name="_GoBack"/>
     <w:bookmarkEnd w:id="0"/>
-    <w:bookmarkEnd w:id="3"/>
     <w:p>
       <w:pPr>
         <w:pStyle w:val="TOC1"/>
@@ -1288,7 +1286,16 @@
             <w:rStyle w:val="Hyperlink"/>
             <w:noProof/>
           </w:rPr>
-          <w:t>Major Releases</w:t>
+          <w:t>Major Rel</w:t>
+        </w:r>
+        <w:bookmarkStart w:id="3" w:name="_GoBack"/>
+        <w:bookmarkEnd w:id="3"/>
+        <w:r>
+          <w:rPr>
+            <w:rStyle w:val="Hyperlink"/>
+            <w:noProof/>
+          </w:rPr>
+          <w:t>eases</w:t>
         </w:r>
         <w:r>
           <w:rPr>
@@ -1681,7 +1688,7 @@
             <w:noProof/>
             <w:webHidden/>
           </w:rPr>
-          <w:t>6</w:t>
+          <w:t>7</w:t>
         </w:r>
         <w:r>
           <w:rPr>
@@ -2297,7 +2304,7 @@
             <w:noProof/>
             <w:webHidden/>
           </w:rPr>
-          <w:t>8</w:t>
+          <w:t>9</w:t>
         </w:r>
         <w:r>
           <w:rPr>
@@ -2821,7 +2828,7 @@
             <w:noProof/>
             <w:webHidden/>
           </w:rPr>
-          <w:t>11</w:t>
+          <w:t>12</w:t>
         </w:r>
         <w:r>
           <w:rPr>
@@ -3341,7 +3348,7 @@
             <w:noProof/>
             <w:webHidden/>
           </w:rPr>
-          <w:t>13</w:t>
+          <w:t>14</w:t>
         </w:r>
         <w:r>
           <w:rPr>
@@ -3431,7 +3438,7 @@
             <w:noProof/>
             <w:webHidden/>
           </w:rPr>
-          <w:t>14</w:t>
+          <w:t>15</w:t>
         </w:r>
         <w:r>
           <w:rPr>
@@ -3515,7 +3522,7 @@
             <w:noProof/>
             <w:webHidden/>
           </w:rPr>
-          <w:t>14</w:t>
+          <w:t>15</w:t>
         </w:r>
         <w:r>
           <w:rPr>
@@ -3599,7 +3606,7 @@
             <w:noProof/>
             <w:webHidden/>
           </w:rPr>
-          <w:t>14</w:t>
+          <w:t>15</w:t>
         </w:r>
         <w:r>
           <w:rPr>
@@ -3683,7 +3690,7 @@
             <w:noProof/>
             <w:webHidden/>
           </w:rPr>
-          <w:t>14</w:t>
+          <w:t>15</w:t>
         </w:r>
         <w:r>
           <w:rPr>
@@ -3767,7 +3774,7 @@
             <w:noProof/>
             <w:webHidden/>
           </w:rPr>
-          <w:t>14</w:t>
+          <w:t>15</w:t>
         </w:r>
         <w:r>
           <w:rPr>
@@ -3851,7 +3858,7 @@
             <w:noProof/>
             <w:webHidden/>
           </w:rPr>
-          <w:t>14</w:t>
+          <w:t>15</w:t>
         </w:r>
         <w:r>
           <w:rPr>
@@ -3935,7 +3942,7 @@
             <w:noProof/>
             <w:webHidden/>
           </w:rPr>
-          <w:t>14</w:t>
+          <w:t>15</w:t>
         </w:r>
         <w:r>
           <w:rPr>
@@ -4020,7 +4027,7 @@
             <w:noProof/>
             <w:webHidden/>
           </w:rPr>
-          <w:t>14</w:t>
+          <w:t>15</w:t>
         </w:r>
         <w:r>
           <w:rPr>
@@ -4105,7 +4112,7 @@
             <w:noProof/>
             <w:webHidden/>
           </w:rPr>
-          <w:t>15</w:t>
+          <w:t>16</w:t>
         </w:r>
         <w:r>
           <w:rPr>
@@ -4190,7 +4197,7 @@
             <w:noProof/>
             <w:webHidden/>
           </w:rPr>
-          <w:t>15</w:t>
+          <w:t>16</w:t>
         </w:r>
         <w:r>
           <w:rPr>
@@ -4275,7 +4282,7 @@
             <w:noProof/>
             <w:webHidden/>
           </w:rPr>
-          <w:t>15</w:t>
+          <w:t>16</w:t>
         </w:r>
         <w:r>
           <w:rPr>
@@ -4360,7 +4367,7 @@
             <w:noProof/>
             <w:webHidden/>
           </w:rPr>
-          <w:t>15</w:t>
+          <w:t>16</w:t>
         </w:r>
         <w:r>
           <w:rPr>
@@ -4445,7 +4452,7 @@
             <w:noProof/>
             <w:webHidden/>
           </w:rPr>
-          <w:t>15</w:t>
+          <w:t>16</w:t>
         </w:r>
         <w:r>
           <w:rPr>
@@ -4530,7 +4537,7 @@
             <w:noProof/>
             <w:webHidden/>
           </w:rPr>
-          <w:t>15</w:t>
+          <w:t>16</w:t>
         </w:r>
         <w:r>
           <w:rPr>
@@ -4615,7 +4622,7 @@
             <w:noProof/>
             <w:webHidden/>
           </w:rPr>
-          <w:t>15</w:t>
+          <w:t>16</w:t>
         </w:r>
         <w:r>
           <w:rPr>
@@ -4700,7 +4707,7 @@
             <w:noProof/>
             <w:webHidden/>
           </w:rPr>
-          <w:t>15</w:t>
+          <w:t>16</w:t>
         </w:r>
         <w:r>
           <w:rPr>
@@ -4785,7 +4792,7 @@
             <w:noProof/>
             <w:webHidden/>
           </w:rPr>
-          <w:t>15</w:t>
+          <w:t>16</w:t>
         </w:r>
         <w:r>
           <w:rPr>
@@ -4870,7 +4877,7 @@
             <w:noProof/>
             <w:webHidden/>
           </w:rPr>
-          <w:t>16</w:t>
+          <w:t>17</w:t>
         </w:r>
         <w:r>
           <w:rPr>
@@ -4955,7 +4962,7 @@
             <w:noProof/>
             <w:webHidden/>
           </w:rPr>
-          <w:t>16</w:t>
+          <w:t>17</w:t>
         </w:r>
         <w:r>
           <w:rPr>
@@ -5040,7 +5047,7 @@
             <w:noProof/>
             <w:webHidden/>
           </w:rPr>
-          <w:t>16</w:t>
+          <w:t>17</w:t>
         </w:r>
         <w:r>
           <w:rPr>
@@ -5125,7 +5132,7 @@
             <w:noProof/>
             <w:webHidden/>
           </w:rPr>
-          <w:t>16</w:t>
+          <w:t>17</w:t>
         </w:r>
         <w:r>
           <w:rPr>
@@ -5209,7 +5216,7 @@
             <w:noProof/>
             <w:webHidden/>
           </w:rPr>
-          <w:t>16</w:t>
+          <w:t>17</w:t>
         </w:r>
         <w:r>
           <w:rPr>
@@ -5293,7 +5300,7 @@
             <w:noProof/>
             <w:webHidden/>
           </w:rPr>
-          <w:t>16</w:t>
+          <w:t>17</w:t>
         </w:r>
         <w:r>
           <w:rPr>
@@ -5377,7 +5384,7 @@
             <w:noProof/>
             <w:webHidden/>
           </w:rPr>
-          <w:t>16</w:t>
+          <w:t>17</w:t>
         </w:r>
         <w:r>
           <w:rPr>
@@ -5461,7 +5468,7 @@
             <w:noProof/>
             <w:webHidden/>
           </w:rPr>
-          <w:t>16</w:t>
+          <w:t>17</w:t>
         </w:r>
         <w:r>
           <w:rPr>
@@ -5545,7 +5552,7 @@
             <w:noProof/>
             <w:webHidden/>
           </w:rPr>
-          <w:t>17</w:t>
+          <w:t>18</w:t>
         </w:r>
         <w:r>
           <w:rPr>
@@ -5629,7 +5636,7 @@
             <w:noProof/>
             <w:webHidden/>
           </w:rPr>
-          <w:t>17</w:t>
+          <w:t>18</w:t>
         </w:r>
         <w:r>
           <w:rPr>
@@ -5713,7 +5720,7 @@
             <w:noProof/>
             <w:webHidden/>
           </w:rPr>
-          <w:t>17</w:t>
+          <w:t>18</w:t>
         </w:r>
         <w:r>
           <w:rPr>
@@ -5798,7 +5805,7 @@
             <w:noProof/>
             <w:webHidden/>
           </w:rPr>
-          <w:t>17</w:t>
+          <w:t>18</w:t>
         </w:r>
         <w:r>
           <w:rPr>
@@ -5882,7 +5889,7 @@
             <w:noProof/>
             <w:webHidden/>
           </w:rPr>
-          <w:t>17</w:t>
+          <w:t>18</w:t>
         </w:r>
         <w:r>
           <w:rPr>
@@ -5970,7 +5977,7 @@
             <w:noProof/>
             <w:webHidden/>
           </w:rPr>
-          <w:t>17</w:t>
+          <w:t>18</w:t>
         </w:r>
         <w:r>
           <w:rPr>
@@ -6058,7 +6065,7 @@
             <w:noProof/>
             <w:webHidden/>
           </w:rPr>
-          <w:t>18</w:t>
+          <w:t>19</w:t>
         </w:r>
         <w:r>
           <w:rPr>
@@ -6146,7 +6153,7 @@
             <w:noProof/>
             <w:webHidden/>
           </w:rPr>
-          <w:t>18</w:t>
+          <w:t>19</w:t>
         </w:r>
         <w:r>
           <w:rPr>
@@ -6230,7 +6237,7 @@
             <w:noProof/>
             <w:webHidden/>
           </w:rPr>
-          <w:t>18</w:t>
+          <w:t>19</w:t>
         </w:r>
         <w:r>
           <w:rPr>
@@ -6314,7 +6321,7 @@
             <w:noProof/>
             <w:webHidden/>
           </w:rPr>
-          <w:t>18</w:t>
+          <w:t>19</w:t>
         </w:r>
         <w:r>
           <w:rPr>
@@ -6402,7 +6409,7 @@
             <w:noProof/>
             <w:webHidden/>
           </w:rPr>
-          <w:t>18</w:t>
+          <w:t>19</w:t>
         </w:r>
         <w:r>
           <w:rPr>
@@ -6490,7 +6497,7 @@
             <w:noProof/>
             <w:webHidden/>
           </w:rPr>
-          <w:t>18</w:t>
+          <w:t>19</w:t>
         </w:r>
         <w:r>
           <w:rPr>
@@ -6574,7 +6581,7 @@
             <w:noProof/>
             <w:webHidden/>
           </w:rPr>
-          <w:t>19</w:t>
+          <w:t>20</w:t>
         </w:r>
         <w:r>
           <w:rPr>
@@ -6662,7 +6669,7 @@
             <w:noProof/>
             <w:webHidden/>
           </w:rPr>
-          <w:t>19</w:t>
+          <w:t>20</w:t>
         </w:r>
         <w:r>
           <w:rPr>
@@ -6750,7 +6757,7 @@
             <w:noProof/>
             <w:webHidden/>
           </w:rPr>
-          <w:t>19</w:t>
+          <w:t>20</w:t>
         </w:r>
         <w:r>
           <w:rPr>
@@ -6834,7 +6841,7 @@
             <w:noProof/>
             <w:webHidden/>
           </w:rPr>
-          <w:t>19</w:t>
+          <w:t>20</w:t>
         </w:r>
         <w:r>
           <w:rPr>
@@ -6922,7 +6929,7 @@
             <w:noProof/>
             <w:webHidden/>
           </w:rPr>
-          <w:t>19</w:t>
+          <w:t>20</w:t>
         </w:r>
         <w:r>
           <w:rPr>
@@ -7010,7 +7017,7 @@
             <w:noProof/>
             <w:webHidden/>
           </w:rPr>
-          <w:t>19</w:t>
+          <w:t>20</w:t>
         </w:r>
         <w:r>
           <w:rPr>
@@ -7098,7 +7105,7 @@
             <w:noProof/>
             <w:webHidden/>
           </w:rPr>
-          <w:t>19</w:t>
+          <w:t>20</w:t>
         </w:r>
         <w:r>
           <w:rPr>
@@ -7186,7 +7193,7 @@
             <w:noProof/>
             <w:webHidden/>
           </w:rPr>
-          <w:t>19</w:t>
+          <w:t>20</w:t>
         </w:r>
         <w:r>
           <w:rPr>
@@ -7274,7 +7281,7 @@
             <w:noProof/>
             <w:webHidden/>
           </w:rPr>
-          <w:t>20</w:t>
+          <w:t>21</w:t>
         </w:r>
         <w:r>
           <w:rPr>
@@ -7362,7 +7369,7 @@
             <w:noProof/>
             <w:webHidden/>
           </w:rPr>
-          <w:t>20</w:t>
+          <w:t>21</w:t>
         </w:r>
         <w:r>
           <w:rPr>
@@ -7450,7 +7457,7 @@
             <w:noProof/>
             <w:webHidden/>
           </w:rPr>
-          <w:t>20</w:t>
+          <w:t>21</w:t>
         </w:r>
         <w:r>
           <w:rPr>
@@ -7538,7 +7545,7 @@
             <w:noProof/>
             <w:webHidden/>
           </w:rPr>
-          <w:t>20</w:t>
+          <w:t>21</w:t>
         </w:r>
         <w:r>
           <w:rPr>
@@ -7626,7 +7633,7 @@
             <w:noProof/>
             <w:webHidden/>
           </w:rPr>
-          <w:t>20</w:t>
+          <w:t>21</w:t>
         </w:r>
         <w:r>
           <w:rPr>
@@ -7714,7 +7721,7 @@
             <w:noProof/>
             <w:webHidden/>
           </w:rPr>
-          <w:t>20</w:t>
+          <w:t>21</w:t>
         </w:r>
         <w:r>
           <w:rPr>
@@ -7802,7 +7809,7 @@
             <w:noProof/>
             <w:webHidden/>
           </w:rPr>
-          <w:t>20</w:t>
+          <w:t>21</w:t>
         </w:r>
         <w:r>
           <w:rPr>
@@ -7890,7 +7897,7 @@
             <w:noProof/>
             <w:webHidden/>
           </w:rPr>
-          <w:t>20</w:t>
+          <w:t>21</w:t>
         </w:r>
         <w:r>
           <w:rPr>
@@ -7978,7 +7985,7 @@
             <w:noProof/>
             <w:webHidden/>
           </w:rPr>
-          <w:t>21</w:t>
+          <w:t>22</w:t>
         </w:r>
         <w:r>
           <w:rPr>
@@ -8062,7 +8069,7 @@
             <w:noProof/>
             <w:webHidden/>
           </w:rPr>
-          <w:t>21</w:t>
+          <w:t>22</w:t>
         </w:r>
         <w:r>
           <w:rPr>
@@ -8150,7 +8157,7 @@
             <w:noProof/>
             <w:webHidden/>
           </w:rPr>
-          <w:t>21</w:t>
+          <w:t>22</w:t>
         </w:r>
         <w:r>
           <w:rPr>
@@ -8238,7 +8245,7 @@
             <w:noProof/>
             <w:webHidden/>
           </w:rPr>
-          <w:t>21</w:t>
+          <w:t>22</w:t>
         </w:r>
         <w:r>
           <w:rPr>
@@ -8326,7 +8333,7 @@
             <w:noProof/>
             <w:webHidden/>
           </w:rPr>
-          <w:t>21</w:t>
+          <w:t>22</w:t>
         </w:r>
         <w:r>
           <w:rPr>
@@ -8414,7 +8421,7 @@
             <w:noProof/>
             <w:webHidden/>
           </w:rPr>
-          <w:t>21</w:t>
+          <w:t>22</w:t>
         </w:r>
         <w:r>
           <w:rPr>
@@ -8502,7 +8509,7 @@
             <w:noProof/>
             <w:webHidden/>
           </w:rPr>
-          <w:t>21</w:t>
+          <w:t>22</w:t>
         </w:r>
         <w:r>
           <w:rPr>
@@ -8590,7 +8597,7 @@
             <w:noProof/>
             <w:webHidden/>
           </w:rPr>
-          <w:t>22</w:t>
+          <w:t>23</w:t>
         </w:r>
         <w:r>
           <w:rPr>
@@ -8678,7 +8685,7 @@
             <w:noProof/>
             <w:webHidden/>
           </w:rPr>
-          <w:t>22</w:t>
+          <w:t>23</w:t>
         </w:r>
         <w:r>
           <w:rPr>
@@ -8766,7 +8773,7 @@
             <w:noProof/>
             <w:webHidden/>
           </w:rPr>
-          <w:t>22</w:t>
+          <w:t>23</w:t>
         </w:r>
         <w:r>
           <w:rPr>
@@ -8854,7 +8861,7 @@
             <w:noProof/>
             <w:webHidden/>
           </w:rPr>
-          <w:t>22</w:t>
+          <w:t>23</w:t>
         </w:r>
         <w:r>
           <w:rPr>
@@ -8942,7 +8949,7 @@
             <w:noProof/>
             <w:webHidden/>
           </w:rPr>
-          <w:t>22</w:t>
+          <w:t>23</w:t>
         </w:r>
         <w:r>
           <w:rPr>
@@ -9030,7 +9037,7 @@
             <w:noProof/>
             <w:webHidden/>
           </w:rPr>
-          <w:t>23</w:t>
+          <w:t>24</w:t>
         </w:r>
         <w:r>
           <w:rPr>
@@ -9118,7 +9125,7 @@
             <w:noProof/>
             <w:webHidden/>
           </w:rPr>
-          <w:t>23</w:t>
+          <w:t>24</w:t>
         </w:r>
         <w:r>
           <w:rPr>
@@ -9202,7 +9209,7 @@
             <w:noProof/>
             <w:webHidden/>
           </w:rPr>
-          <w:t>23</w:t>
+          <w:t>24</w:t>
         </w:r>
         <w:r>
           <w:rPr>
@@ -9290,7 +9297,7 @@
             <w:noProof/>
             <w:webHidden/>
           </w:rPr>
-          <w:t>23</w:t>
+          <w:t>24</w:t>
         </w:r>
         <w:r>
           <w:rPr>
@@ -9378,7 +9385,7 @@
             <w:noProof/>
             <w:webHidden/>
           </w:rPr>
-          <w:t>23</w:t>
+          <w:t>24</w:t>
         </w:r>
         <w:r>
           <w:rPr>
@@ -9466,7 +9473,7 @@
             <w:noProof/>
             <w:webHidden/>
           </w:rPr>
-          <w:t>23</w:t>
+          <w:t>24</w:t>
         </w:r>
         <w:r>
           <w:rPr>
@@ -9554,7 +9561,7 @@
             <w:noProof/>
             <w:webHidden/>
           </w:rPr>
-          <w:t>23</w:t>
+          <w:t>24</w:t>
         </w:r>
         <w:r>
           <w:rPr>
@@ -9642,7 +9649,7 @@
             <w:noProof/>
             <w:webHidden/>
           </w:rPr>
-          <w:t>23</w:t>
+          <w:t>24</w:t>
         </w:r>
         <w:r>
           <w:rPr>
@@ -9730,7 +9737,7 @@
             <w:noProof/>
             <w:webHidden/>
           </w:rPr>
-          <w:t>24</w:t>
+          <w:t>25</w:t>
         </w:r>
         <w:r>
           <w:rPr>
@@ -9814,7 +9821,7 @@
             <w:noProof/>
             <w:webHidden/>
           </w:rPr>
-          <w:t>24</w:t>
+          <w:t>25</w:t>
         </w:r>
         <w:r>
           <w:rPr>
@@ -9902,7 +9909,7 @@
             <w:noProof/>
             <w:webHidden/>
           </w:rPr>
-          <w:t>24</w:t>
+          <w:t>25</w:t>
         </w:r>
         <w:r>
           <w:rPr>
@@ -9990,7 +9997,7 @@
             <w:noProof/>
             <w:webHidden/>
           </w:rPr>
-          <w:t>24</w:t>
+          <w:t>25</w:t>
         </w:r>
         <w:r>
           <w:rPr>
@@ -10078,7 +10085,7 @@
             <w:noProof/>
             <w:webHidden/>
           </w:rPr>
-          <w:t>24</w:t>
+          <w:t>25</w:t>
         </w:r>
         <w:r>
           <w:rPr>
@@ -10166,7 +10173,7 @@
             <w:noProof/>
             <w:webHidden/>
           </w:rPr>
-          <w:t>24</w:t>
+          <w:t>25</w:t>
         </w:r>
         <w:r>
           <w:rPr>
@@ -10254,7 +10261,7 @@
             <w:noProof/>
             <w:webHidden/>
           </w:rPr>
-          <w:t>24</w:t>
+          <w:t>25</w:t>
         </w:r>
         <w:r>
           <w:rPr>
@@ -10344,7 +10351,7 @@
             <w:noProof/>
             <w:webHidden/>
           </w:rPr>
-          <w:t>25</w:t>
+          <w:t>26</w:t>
         </w:r>
         <w:r>
           <w:rPr>
@@ -10428,7 +10435,7 @@
             <w:noProof/>
             <w:webHidden/>
           </w:rPr>
-          <w:t>25</w:t>
+          <w:t>26</w:t>
         </w:r>
         <w:r>
           <w:rPr>
@@ -10512,7 +10519,7 @@
             <w:noProof/>
             <w:webHidden/>
           </w:rPr>
-          <w:t>25</w:t>
+          <w:t>26</w:t>
         </w:r>
         <w:r>
           <w:rPr>
@@ -10596,7 +10603,7 @@
             <w:noProof/>
             <w:webHidden/>
           </w:rPr>
-          <w:t>25</w:t>
+          <w:t>26</w:t>
         </w:r>
         <w:r>
           <w:rPr>
@@ -10680,7 +10687,7 @@
             <w:noProof/>
             <w:webHidden/>
           </w:rPr>
-          <w:t>25</w:t>
+          <w:t>26</w:t>
         </w:r>
         <w:r>
           <w:rPr>
@@ -10764,7 +10771,7 @@
             <w:noProof/>
             <w:webHidden/>
           </w:rPr>
-          <w:t>25</w:t>
+          <w:t>26</w:t>
         </w:r>
         <w:r>
           <w:rPr>
@@ -10848,7 +10855,7 @@
             <w:noProof/>
             <w:webHidden/>
           </w:rPr>
-          <w:t>26</w:t>
+          <w:t>27</w:t>
         </w:r>
         <w:r>
           <w:rPr>
@@ -10932,7 +10939,7 @@
             <w:noProof/>
             <w:webHidden/>
           </w:rPr>
-          <w:t>26</w:t>
+          <w:t>27</w:t>
         </w:r>
         <w:r>
           <w:rPr>
@@ -11022,7 +11029,7 @@
             <w:noProof/>
             <w:webHidden/>
           </w:rPr>
-          <w:t>27</w:t>
+          <w:t>28</w:t>
         </w:r>
         <w:r>
           <w:rPr>
@@ -11106,7 +11113,7 @@
             <w:noProof/>
             <w:webHidden/>
           </w:rPr>
-          <w:t>27</w:t>
+          <w:t>28</w:t>
         </w:r>
         <w:r>
           <w:rPr>
@@ -11190,7 +11197,7 @@
             <w:noProof/>
             <w:webHidden/>
           </w:rPr>
-          <w:t>27</w:t>
+          <w:t>28</w:t>
         </w:r>
         <w:r>
           <w:rPr>
@@ -11274,7 +11281,7 @@
             <w:noProof/>
             <w:webHidden/>
           </w:rPr>
-          <w:t>27</w:t>
+          <w:t>28</w:t>
         </w:r>
         <w:r>
           <w:rPr>
@@ -11362,7 +11369,7 @@
             <w:noProof/>
             <w:webHidden/>
           </w:rPr>
-          <w:t>27</w:t>
+          <w:t>28</w:t>
         </w:r>
         <w:r>
           <w:rPr>
@@ -11450,7 +11457,7 @@
             <w:noProof/>
             <w:webHidden/>
           </w:rPr>
-          <w:t>27</w:t>
+          <w:t>28</w:t>
         </w:r>
         <w:r>
           <w:rPr>
@@ -11534,7 +11541,7 @@
             <w:noProof/>
             <w:webHidden/>
           </w:rPr>
-          <w:t>28</w:t>
+          <w:t>29</w:t>
         </w:r>
         <w:r>
           <w:rPr>
@@ -11622,7 +11629,7 @@
             <w:noProof/>
             <w:webHidden/>
           </w:rPr>
-          <w:t>28</w:t>
+          <w:t>29</w:t>
         </w:r>
         <w:r>
           <w:rPr>
@@ -11710,7 +11717,7 @@
             <w:noProof/>
             <w:webHidden/>
           </w:rPr>
-          <w:t>28</w:t>
+          <w:t>29</w:t>
         </w:r>
         <w:r>
           <w:rPr>
@@ -11794,7 +11801,7 @@
             <w:noProof/>
             <w:webHidden/>
           </w:rPr>
-          <w:t>29</w:t>
+          <w:t>30</w:t>
         </w:r>
         <w:r>
           <w:rPr>
@@ -11878,7 +11885,7 @@
             <w:noProof/>
             <w:webHidden/>
           </w:rPr>
-          <w:t>29</w:t>
+          <w:t>30</w:t>
         </w:r>
         <w:r>
           <w:rPr>
@@ -11966,7 +11973,7 @@
             <w:noProof/>
             <w:webHidden/>
           </w:rPr>
-          <w:t>29</w:t>
+          <w:t>30</w:t>
         </w:r>
         <w:r>
           <w:rPr>
@@ -12870,8 +12877,8 @@
         </w:tabs>
         <w:ind w:left="1166" w:hanging="1166"/>
       </w:pPr>
-      <w:bookmarkStart w:id="17" w:name="_Toc357416398"/>
-      <w:bookmarkStart w:id="18" w:name="_Toc63500487"/>
+      <w:bookmarkStart w:id="17" w:name="_Toc63500487"/>
+      <w:bookmarkStart w:id="18" w:name="_Toc357416398"/>
       <w:r>
         <w:t>Version 6.6 (</w:t>
       </w:r>
@@ -12887,19 +12894,35 @@
       <w:r>
         <w:t>)</w:t>
       </w:r>
-      <w:bookmarkEnd w:id="18"/>
+      <w:bookmarkEnd w:id="17"/>
     </w:p>
     <w:p>
       <w:pPr>
         <w:pStyle w:val="textbody"/>
       </w:pPr>
       <w:r>
+        <w:t>We made modest changes to inputs and functionality:</w:t>
+      </w:r>
+    </w:p>
+    <w:p>
+      <w:pPr>
+        <w:pStyle w:val="textbody"/>
+        <w:numPr>
+          <w:ilvl w:val="0"/>
+          <w:numId w:val="18"/>
+        </w:numPr>
+      </w:pPr>
+      <w:r>
         <w:t>The Species and Functional Group tables can now be read in as a CSV file (instructions below).  The older style of text inputs will be maintained until v7.0.</w:t>
       </w:r>
     </w:p>
     <w:p>
       <w:pPr>
         <w:pStyle w:val="textbody"/>
+        <w:numPr>
+          <w:ilvl w:val="0"/>
+          <w:numId w:val="18"/>
+        </w:numPr>
       </w:pPr>
       <w:r>
         <w:t>Leaf structure material now uses a base decay rate equal to the DecayRateSurf rate set by the user (see below).</w:t>
@@ -12908,6 +12931,33 @@
     <w:p>
       <w:pPr>
         <w:pStyle w:val="textbody"/>
+        <w:numPr>
+          <w:ilvl w:val="0"/>
+          <w:numId w:val="18"/>
+        </w:numPr>
+      </w:pPr>
+      <w:r>
+        <w:t xml:space="preserve">We added competition for light via LAI.  </w:t>
+      </w:r>
+    </w:p>
+    <w:p>
+      <w:pPr>
+        <w:pStyle w:val="textbody"/>
+        <w:ind w:firstLine="288"/>
+      </w:pPr>
+      <w:r>
+        <w:t xml:space="preserve">Light Competition = </w:t>
+      </w:r>
+      <w:r>
+        <w:t>Math.Exp(-0.14</w:t>
+      </w:r>
+      <w:r>
+        <w:t xml:space="preserve"> * monthly_cumulative_LAI)</w:t>
+      </w:r>
+    </w:p>
+    <w:p>
+      <w:pPr>
+        <w:pStyle w:val="textbody"/>
       </w:pPr>
       <w:r>
         <w:t>Finally, w</w:t>
@@ -12928,9 +12978,16 @@
     <w:p>
       <w:pPr>
         <w:pStyle w:val="textbody"/>
-      </w:pPr>
-      <w:r>
-        <w:t xml:space="preserve">1.  Snow melt and precipitation are now tracked as a separate pool before being added to the soil.  This allows water lost to interception and evaporation from litter to be removed from this pool before being added to the soil and therefore prevents interception from depleting soil water.  </w:t>
+        <w:ind w:left="1170"/>
+      </w:pPr>
+      <w:r>
+        <w:t>1.</w:t>
+      </w:r>
+      <w:r>
+        <w:tab/>
+      </w:r>
+      <w:r>
+        <w:t xml:space="preserve">Snow melt and precipitation are now tracked as a separate pool before being added to the soil.  This allows water lost to interception and evaporation from litter to be removed from this pool before being added to the soil and therefore prevents interception from depleting soil water.  </w:t>
       </w:r>
     </w:p>
     <w:p>
@@ -12938,7 +12995,13 @@
         <w:pStyle w:val="textbody"/>
       </w:pPr>
       <w:r>
-        <w:t xml:space="preserve">2. A portion of the snowpack evaporates when PET &gt; 0.  PET is then decremented by the energy used to evaporate the snow (i.e., remaining PET) before calculating AET.  We changed the amount that PET is reduced to the same amount of PET that was used to evaporate snow (i.e., PET * 0.87).  Previous versions decremented PET by the amount of evaporated snow instead.  We also changed the code to stop subtracting evaporated snow from the soil water.  This evaporated water is already subtracted from the snowpack, and there is no need to remove it twice.  </w:t>
+        <w:t xml:space="preserve">2. </w:t>
+      </w:r>
+      <w:r>
+        <w:tab/>
+      </w:r>
+      <w:r>
+        <w:t xml:space="preserve">A portion of the snowpack evaporates when PET &gt; 0.  PET is then decremented by the energy used to evaporate the snow (i.e., remaining PET) before calculating AET.  We changed the amount that PET is reduced to the same amount of PET that was used to evaporate snow (i.e., PET * 0.87).  Previous versions decremented PET by the amount of evaporated snow instead.  We also changed the code to stop subtracting evaporated snow from the soil water.  This evaporated water is already subtracted from the snowpack, and there is no need to remove it twice.  </w:t>
       </w:r>
     </w:p>
     <w:p>
@@ -12946,7 +13009,13 @@
         <w:pStyle w:val="textbody"/>
       </w:pPr>
       <w:r>
-        <w:t>3.  We added a new variable (holdingTank) to track excess water (i.e., soil water that exceeds field capacity) and calculated stormflow and baseflow, following the CENTURY approach.  Previous NECN versions subtracted stormflow and baseflow from the soil water.  The updated approach continues to estimate stormflow and baseflow, but does not allow these parameters to deplete soil water.</w:t>
+        <w:t xml:space="preserve">3.  </w:t>
+      </w:r>
+      <w:r>
+        <w:tab/>
+      </w:r>
+      <w:r>
+        <w:t>We added a new variable (holdingTank) to track excess water (i.e., soil water that exceeds field capacity) and calculated stormflow and baseflow, following the CENTURY approach.  Previous NECN versions subtracted stormflow and baseflow from the soil water.  The updated approach continues to estimate stormflow and baseflow, but does not allow these parameters to deplete soil water.</w:t>
       </w:r>
     </w:p>
     <w:p>
@@ -12954,7 +13023,13 @@
         <w:pStyle w:val="textbody"/>
       </w:pPr>
       <w:r>
-        <w:t>4.  Soil available water is now calculated directly from the soil water content after evaporation and runoff.  Previous versions used the mean of the monthly maximum and minimum soil water values.</w:t>
+        <w:t xml:space="preserve">4.  </w:t>
+      </w:r>
+      <w:r>
+        <w:tab/>
+      </w:r>
+      <w:r>
+        <w:t>Soil available water is now calculated directly from the soil water content after evaporation and runoff.  Previous versions used the mean of the monthly maximum and minimum soil water values.</w:t>
       </w:r>
     </w:p>
     <w:p>
@@ -13014,6 +13089,7 @@
       </w:pPr>
       <w:bookmarkStart w:id="21" w:name="_Toc63500490"/>
       <w:r>
+        <w:lastRenderedPageBreak/>
         <w:t>Version 6.2 and 6.3 (April 2019, October 2019)</w:t>
       </w:r>
       <w:bookmarkEnd w:id="21"/>
@@ -13036,7 +13112,6 @@
       </w:pPr>
       <w:bookmarkStart w:id="22" w:name="_Toc63500491"/>
       <w:r>
-        <w:lastRenderedPageBreak/>
         <w:t>Version 6.1 (March 2019)</w:t>
       </w:r>
       <w:bookmarkEnd w:id="22"/>
@@ -13225,11 +13300,8 @@
         <w:pStyle w:val="textbody"/>
       </w:pPr>
       <w:r>
-        <w:t xml:space="preserve">In addition, v4.1 now uses the Biomass Libraries.  This enables this extension – in addition to Biomass Succession and PnET Succession to use the same Biomass extensions (including Land Use, Drought, Fuels, </w:t>
-      </w:r>
-      <w:r>
         <w:lastRenderedPageBreak/>
-        <w:t>Harvest, Insects, Output, Reclassification Output, and Biomass-by-Age).  The Leaf Biomass extensions therefore will be retired.</w:t>
+        <w:t>In addition, v4.1 now uses the Biomass Libraries.  This enables this extension – in addition to Biomass Succession and PnET Succession to use the same Biomass extensions (including Land Use, Drought, Fuels, Harvest, Insects, Output, Reclassification Output, and Biomass-by-Age).  The Leaf Biomass extensions therefore will be retired.</w:t>
       </w:r>
     </w:p>
     <w:p>
@@ -13250,7 +13322,7 @@
       <w:r>
         <w:t>.</w:t>
       </w:r>
-      <w:bookmarkEnd w:id="17"/>
+      <w:bookmarkEnd w:id="18"/>
       <w:r>
         <w:t>0</w:t>
       </w:r>
@@ -13446,6 +13518,7 @@
       </w:pPr>
       <w:bookmarkStart w:id="28" w:name="_Toc63500497"/>
       <w:r>
+        <w:lastRenderedPageBreak/>
         <w:t>Version 3.1</w:t>
       </w:r>
       <w:bookmarkEnd w:id="28"/>
@@ -13469,7 +13542,6 @@
         <w:pStyle w:val="textbody"/>
       </w:pPr>
       <w:r>
-        <w:lastRenderedPageBreak/>
         <w:t xml:space="preserve">In the </w:t>
       </w:r>
       <w:r>
@@ -13684,7 +13756,11 @@
         <w:fldChar w:fldCharType="end"/>
       </w:r>
       <w:r>
-        <w:t xml:space="preserve">.  The addition of C and N in frass can cause changes in decomposition rates, which may affect long-term nutrient availability and productivity.  In the extension, defoliation events trigger deposition of frass C and N deposition, the relative amount of which is a function of the amount of leaf biomass removed during defoliation.  Since C/N ratio of frass (C/N =23 from </w:t>
+        <w:t xml:space="preserve">.  The addition of C and N in frass can cause changes in decomposition rates, which may affect long-term nutrient availability and productivity.  In the extension, </w:t>
+      </w:r>
+      <w:r>
+        <w:lastRenderedPageBreak/>
+        <w:t xml:space="preserve">defoliation events trigger deposition of frass C and N deposition, the relative amount of which is a function of the amount of leaf biomass removed during defoliation.  Since C/N ratio of frass (C/N =23 from </w:t>
       </w:r>
       <w:r>
         <w:t>Lovett and Ruesink</w:t>
@@ -13704,53 +13780,165 @@
         <w:pStyle w:val="textbody"/>
       </w:pPr>
       <w:r>
+        <w:t>We added N leaching which is a function of soil texture, the amount of available mineral N and the relative rates of base and storm flow.  The calculations are based on the original CENTURY model by Parton et al. (1983), though modified so that only NO</w:t>
+      </w:r>
+      <w:r>
+        <w:rPr>
+          <w:vertAlign w:val="subscript"/>
+        </w:rPr>
+        <w:t>3</w:t>
+      </w:r>
+      <w:r>
+        <w:rPr>
+          <w:vertAlign w:val="superscript"/>
+        </w:rPr>
+        <w:t>-</w:t>
+      </w:r>
+      <w:r>
+        <w:t xml:space="preserve"> </w:t>
+      </w:r>
+      <w:r>
+        <w:t xml:space="preserve">(and not total N) is leached from soils.  The direct loss of mineral N to the atmosphere – not dependent upon fire as an agent - was modified so that the relative amount can vary with different ecosystems within the landscape.  The relative amount of N loss through ammonia volatilization and denitrification is now an input parameter for each ecoregion.  This is particularly useful when the landscape includes both uplands and wetlands, since wetlands have a much higher denitrification rates than </w:t>
+      </w:r>
+      <w:r>
+        <w:t xml:space="preserve">uplands (Seitzinger et al. 2006).  </w:t>
+      </w:r>
+      <w:r>
+        <w:t>Overall, ammonia volatilization is relatively low (&lt;0.1 g m-2 y-1) from unfertilized forest ecosystems (Schlesinger and Hartley 1992), but denitrification rates can be significant, especially in forested wetlands (0.8 g m</w:t>
+      </w:r>
+      <w:r>
+        <w:rPr>
+          <w:vertAlign w:val="superscript"/>
+        </w:rPr>
+        <w:t>-2</w:t>
+      </w:r>
+      <w:r>
+        <w:t xml:space="preserve"> y</w:t>
+      </w:r>
+      <w:r>
+        <w:rPr>
+          <w:vertAlign w:val="superscript"/>
+        </w:rPr>
+        <w:t>-1</w:t>
+      </w:r>
+      <w:r>
+        <w:t xml:space="preserve">, </w:t>
+      </w:r>
+      <w:r>
+        <w:t>(Seitzinger et al. 2006)</w:t>
+      </w:r>
+      <w:r>
+        <w:t>.</w:t>
+      </w:r>
+    </w:p>
+    <w:p>
+      <w:pPr>
+        <w:pStyle w:val="textbody"/>
+      </w:pPr>
+      <w:r>
+        <w:t xml:space="preserve">We modified how N limits aboveground productivity, switching from a categorical (i.e. N tolerance) to a more process-based approach.  When N is limiting, mineral N is allocated between cohorts based on their biomass (i.e. coarse root biomass).  This value is divided by the N demand for each cohort (amount of N needed for growth) to get a relative index (0-1) of how much N is limiting growth for that cohort.  </w:t>
+      </w:r>
+    </w:p>
+    <w:p>
+      <w:pPr>
+        <w:pStyle w:val="textbody"/>
+      </w:pPr>
+      <w:r>
+        <w:t xml:space="preserve">N limitation = N allocation / N demand </w:t>
+      </w:r>
+      <w:r>
+        <w:tab/>
+      </w:r>
+      <w:r>
+        <w:tab/>
+      </w:r>
+      <w:r>
+        <w:tab/>
+      </w:r>
+      <w:r>
+        <w:tab/>
+      </w:r>
+    </w:p>
+    <w:p>
+      <w:pPr>
+        <w:pStyle w:val="textbody"/>
+      </w:pPr>
+      <w:r>
+        <w:t>We added input parameters for the decay rates of the fast-cycling soil pool so the user can better regulate the respiration and N mineralization rates of the SOM1surf and SOM1soil pools.  The decay constants of all three soil pools (fast, slow and  passive) can now be adjusted to ensure that the relative decomposition rates between pools are realistic and reflect the expected annual changes in each pool.</w:t>
+      </w:r>
+    </w:p>
+    <w:p>
+      <w:pPr>
+        <w:pStyle w:val="textbody"/>
+      </w:pPr>
+      <w:r>
+        <w:t xml:space="preserve">We modified the relationship between </w:t>
+      </w:r>
+      <w:r>
+        <w:rPr>
+          <w:b/>
+        </w:rPr>
+        <w:t xml:space="preserve">belowground </w:t>
+      </w:r>
+      <w:r>
+        <w:t xml:space="preserve">and aboveground </w:t>
+      </w:r>
+      <w:r>
+        <w:rPr>
+          <w:b/>
+        </w:rPr>
+        <w:t>productivity</w:t>
+      </w:r>
+      <w:r>
+        <w:t xml:space="preserve">, based on new </w:t>
+      </w:r>
+      <w:r>
+        <w:t>studies (Albaugh et al. 2006, Park et al. 2008).  We increased belowground productivity</w:t>
+      </w:r>
+      <w:r>
+        <w:t xml:space="preserve">, such that fine root biomass is now 75% of leaf biomass (was 70% in v2) and coarse root biomass is 50% (rather than 30%) of wood biomass.  </w:t>
+      </w:r>
+    </w:p>
+    <w:p>
+      <w:pPr>
+        <w:pStyle w:val="textbody"/>
+      </w:pPr>
+      <w:r>
+        <w:t xml:space="preserve">We added an input parameter that adjusts the </w:t>
+      </w:r>
+      <w:r>
+        <w:rPr>
+          <w:b/>
+        </w:rPr>
+        <w:t>probability of establishment</w:t>
+      </w:r>
+      <w:r>
+        <w:t xml:space="preserve"> based on the time step you specify in </w:t>
+      </w:r>
+      <w:r>
+        <w:t>NECN</w:t>
+      </w:r>
+      <w:r>
+        <w:t>.  This allows users to account for differences in establishment depending on the succession timestep.  The expectation is that shorter time steps will have smaller P</w:t>
+      </w:r>
+      <w:r>
+        <w:rPr>
+          <w:vertAlign w:val="subscript"/>
+        </w:rPr>
+        <w:t>EST</w:t>
+      </w:r>
+      <w:r>
+        <w:t xml:space="preserve">.  For example, if you were operating at a 5-year time step and </w:t>
+      </w:r>
+      <w:r>
         <w:lastRenderedPageBreak/>
-        <w:t>We added N leaching which is a function of soil texture, the amount of available mineral N and the relative rates of base and storm flow.  The calculations are based on the original CENTURY model by Parton et al. (1983), though modified so that only NO</w:t>
+        <w:t>you decided to step it down to a 1-year time step, the adjustment factor of 0.2 should be applied to arrive at equivalent P</w:t>
       </w:r>
       <w:r>
         <w:rPr>
           <w:vertAlign w:val="subscript"/>
         </w:rPr>
-        <w:t>3</w:t>
-      </w:r>
-      <w:r>
-        <w:rPr>
-          <w:vertAlign w:val="superscript"/>
-        </w:rPr>
-        <w:t>-</w:t>
-      </w:r>
-      <w:r>
-        <w:t xml:space="preserve"> </w:t>
-      </w:r>
-      <w:r>
-        <w:t xml:space="preserve">(and not total N) is leached from soils.  The direct loss of mineral N to the atmosphere – not dependent upon fire as an agent - was modified so that the relative amount can vary with different ecosystems within the landscape.  The relative amount of N loss through ammonia volatilization and denitrification is now an input parameter for each ecoregion.  This is particularly useful when the landscape includes both uplands and wetlands, since wetlands have a much higher denitrification rates than </w:t>
-      </w:r>
-      <w:r>
-        <w:t xml:space="preserve">uplands (Seitzinger et al. 2006).  </w:t>
-      </w:r>
-      <w:r>
-        <w:t>Overall, ammonia volatilization is relatively low (&lt;0.1 g m-2 y-1) from unfertilized forest ecosystems (Schlesinger and Hartley 1992), but denitrification rates can be significant, especially in forested wetlands (0.8 g m</w:t>
-      </w:r>
-      <w:r>
-        <w:rPr>
-          <w:vertAlign w:val="superscript"/>
-        </w:rPr>
-        <w:t>-2</w:t>
-      </w:r>
-      <w:r>
-        <w:t xml:space="preserve"> y</w:t>
-      </w:r>
-      <w:r>
-        <w:rPr>
-          <w:vertAlign w:val="superscript"/>
-        </w:rPr>
-        <w:t>-1</w:t>
-      </w:r>
-      <w:r>
-        <w:t xml:space="preserve">, </w:t>
-      </w:r>
-      <w:r>
-        <w:t>(Seitzinger et al. 2006)</w:t>
+        <w:t>EST</w:t>
       </w:r>
       <w:r>
         <w:t>.</w:t>
@@ -13761,7 +13949,22 @@
         <w:pStyle w:val="textbody"/>
       </w:pPr>
       <w:r>
-        <w:t xml:space="preserve">We modified how N limits aboveground productivity, switching from a categorical (i.e. N tolerance) to a more process-based approach.  When N is limiting, mineral N is allocated between cohorts based on their biomass (i.e. coarse root biomass).  This value is divided by the N demand for each cohort (amount of N needed for growth) to get a relative index (0-1) of how much N is limiting growth for that cohort.  </w:t>
+        <w:t xml:space="preserve">We also added a new </w:t>
+      </w:r>
+      <w:r>
+        <w:rPr>
+          <w:b/>
+        </w:rPr>
+        <w:t>output file</w:t>
+      </w:r>
+      <w:r>
+        <w:t xml:space="preserve"> that is generated when </w:t>
+      </w:r>
+      <w:r>
+        <w:t>NECN</w:t>
+      </w:r>
+      <w:r>
+        <w:t xml:space="preserve"> is run in calibrate mode.  This output file allows the user to (among other things) determine what is limiting growth of each cohort at each time step.</w:t>
       </w:r>
     </w:p>
     <w:p>
@@ -13769,131 +13972,6 @@
         <w:pStyle w:val="textbody"/>
       </w:pPr>
       <w:r>
-        <w:t xml:space="preserve">N limitation = N allocation / N demand </w:t>
-      </w:r>
-      <w:r>
-        <w:tab/>
-      </w:r>
-      <w:r>
-        <w:tab/>
-      </w:r>
-      <w:r>
-        <w:tab/>
-      </w:r>
-      <w:r>
-        <w:tab/>
-      </w:r>
-    </w:p>
-    <w:p>
-      <w:pPr>
-        <w:pStyle w:val="textbody"/>
-      </w:pPr>
-      <w:r>
-        <w:t>We added input parameters for the decay rates of the fast-cycling soil pool so the user can better regulate the respiration and N mineralization rates of the SOM1surf and SOM1soil pools.  The decay constants of all three soil pools (fast, slow and  passive) can now be adjusted to ensure that the relative decomposition rates between pools are realistic and reflect the expected annual changes in each pool.</w:t>
-      </w:r>
-    </w:p>
-    <w:p>
-      <w:pPr>
-        <w:pStyle w:val="textbody"/>
-      </w:pPr>
-      <w:r>
-        <w:t xml:space="preserve">We modified the relationship between </w:t>
-      </w:r>
-      <w:r>
-        <w:rPr>
-          <w:b/>
-        </w:rPr>
-        <w:t xml:space="preserve">belowground </w:t>
-      </w:r>
-      <w:r>
-        <w:t xml:space="preserve">and aboveground </w:t>
-      </w:r>
-      <w:r>
-        <w:rPr>
-          <w:b/>
-        </w:rPr>
-        <w:t>productivity</w:t>
-      </w:r>
-      <w:r>
-        <w:t xml:space="preserve">, based on new </w:t>
-      </w:r>
-      <w:r>
-        <w:t>studies (Albaugh et al. 2006, Park et al. 2008).  We increased belowground productivity</w:t>
-      </w:r>
-      <w:r>
-        <w:t xml:space="preserve">, such that fine root biomass is now 75% of leaf biomass (was 70% in v2) and coarse root biomass is 50% (rather than 30%) of wood biomass.  </w:t>
-      </w:r>
-    </w:p>
-    <w:p>
-      <w:pPr>
-        <w:pStyle w:val="textbody"/>
-      </w:pPr>
-      <w:r>
-        <w:t xml:space="preserve">We added an input parameter that adjusts the </w:t>
-      </w:r>
-      <w:r>
-        <w:rPr>
-          <w:b/>
-        </w:rPr>
-        <w:t>probability of establishment</w:t>
-      </w:r>
-      <w:r>
-        <w:t xml:space="preserve"> based on the time step you specify in </w:t>
-      </w:r>
-      <w:r>
-        <w:t>NECN</w:t>
-      </w:r>
-      <w:r>
-        <w:t>.  This allows users to account for differences in establishment depending on the succession timestep.  The expectation is that shorter time steps will have smaller P</w:t>
-      </w:r>
-      <w:r>
-        <w:rPr>
-          <w:vertAlign w:val="subscript"/>
-        </w:rPr>
-        <w:t>EST</w:t>
-      </w:r>
-      <w:r>
-        <w:t>.  For example, if you were operating at a 5-year time step and you decided to step it down to a 1-year time step, the adjustment factor of 0.2 should be applied to arrive at equivalent P</w:t>
-      </w:r>
-      <w:r>
-        <w:rPr>
-          <w:vertAlign w:val="subscript"/>
-        </w:rPr>
-        <w:t>EST</w:t>
-      </w:r>
-      <w:r>
-        <w:t>.</w:t>
-      </w:r>
-    </w:p>
-    <w:p>
-      <w:pPr>
-        <w:pStyle w:val="textbody"/>
-      </w:pPr>
-      <w:r>
-        <w:t xml:space="preserve">We also added a new </w:t>
-      </w:r>
-      <w:r>
-        <w:rPr>
-          <w:b/>
-        </w:rPr>
-        <w:t>output file</w:t>
-      </w:r>
-      <w:r>
-        <w:t xml:space="preserve"> that is generated when </w:t>
-      </w:r>
-      <w:r>
-        <w:t>NECN</w:t>
-      </w:r>
-      <w:r>
-        <w:t xml:space="preserve"> is run in calibrate mode.  This output file allows the user to (among other things) determine what is limiting growth of each cohort at each time step.</w:t>
-      </w:r>
-    </w:p>
-    <w:p>
-      <w:pPr>
-        <w:pStyle w:val="textbody"/>
-      </w:pPr>
-      <w:r>
-        <w:lastRenderedPageBreak/>
         <w:t xml:space="preserve">We added a new </w:t>
       </w:r>
       <w:r>
@@ -14069,6 +14147,7 @@
       </w:pPr>
       <w:bookmarkStart w:id="34" w:name="_Toc63500503"/>
       <w:r>
+        <w:lastRenderedPageBreak/>
         <w:t>Version 6.0.1 (December 2018)</w:t>
       </w:r>
       <w:bookmarkEnd w:id="34"/>
@@ -14091,7 +14170,6 @@
       </w:pPr>
       <w:bookmarkStart w:id="35" w:name="_Toc63500504"/>
       <w:r>
-        <w:lastRenderedPageBreak/>
         <w:t>Version 4.1.1</w:t>
       </w:r>
       <w:bookmarkEnd w:id="35"/>
@@ -14432,6 +14510,7 @@
           <w:sz w:val="20"/>
           <w:szCs w:val="20"/>
         </w:rPr>
+        <w:lastRenderedPageBreak/>
         <w:t>Lovett, G. M., L. M. Christenson, P. M. Groffman, C. G. Jones, J. E. Hart, and M. J. Mitchell. 2002. Insect defoliation and nitrogen cycling in forests. BioScience 52:335-341.</w:t>
       </w:r>
     </w:p>
@@ -14466,7 +14545,6 @@
           <w:sz w:val="20"/>
           <w:szCs w:val="20"/>
         </w:rPr>
-        <w:lastRenderedPageBreak/>
         <w:t>Kimmins, J. P., D. Mailly, and B. Seely. 1999. Modelling forest ecosystem net primary production: the hybrid simulation approach used in FORECAST. Ecological Modelling 122:195-224.</w:t>
       </w:r>
     </w:p>
@@ -15000,6 +15078,7 @@
       <w:bookmarkStart w:id="42" w:name="_Toc63500509"/>
       <w:bookmarkEnd w:id="40"/>
       <w:r>
+        <w:lastRenderedPageBreak/>
         <w:t>Acknowledgments</w:t>
       </w:r>
       <w:bookmarkEnd w:id="41"/>
@@ -15349,14 +15428,14 @@
         </w:tabs>
         <w:ind w:left="1170" w:hanging="1170"/>
       </w:pPr>
-      <w:bookmarkStart w:id="51" w:name="_Toc107735768"/>
-      <w:bookmarkStart w:id="52" w:name="_Toc112490868"/>
-      <w:bookmarkStart w:id="53" w:name="_Ref140207509"/>
-      <w:bookmarkStart w:id="54" w:name="_Toc63500514"/>
+      <w:bookmarkStart w:id="51" w:name="_Toc63500514"/>
+      <w:bookmarkStart w:id="52" w:name="_Toc107735768"/>
+      <w:bookmarkStart w:id="53" w:name="_Toc112490868"/>
+      <w:bookmarkStart w:id="54" w:name="_Ref140207509"/>
       <w:r>
         <w:t>InitialCommunities</w:t>
       </w:r>
-      <w:bookmarkEnd w:id="54"/>
+      <w:bookmarkEnd w:id="51"/>
     </w:p>
     <w:p>
       <w:pPr>
@@ -17172,9 +17251,9 @@
       <w:r>
         <w:t xml:space="preserve"> Table</w:t>
       </w:r>
-      <w:bookmarkEnd w:id="51"/>
       <w:bookmarkEnd w:id="52"/>
       <w:bookmarkEnd w:id="53"/>
+      <w:bookmarkEnd w:id="54"/>
       <w:bookmarkEnd w:id="105"/>
     </w:p>
     <w:p>
@@ -17420,10 +17499,10 @@
         </w:tabs>
         <w:ind w:left="1170" w:hanging="1170"/>
       </w:pPr>
-      <w:bookmarkStart w:id="109" w:name="_Toc107735769"/>
-      <w:bookmarkStart w:id="110" w:name="_Toc112490873"/>
-      <w:bookmarkStart w:id="111" w:name="_Ref140207562"/>
-      <w:bookmarkStart w:id="112" w:name="_Toc63500547"/>
+      <w:bookmarkStart w:id="109" w:name="_Toc63500547"/>
+      <w:bookmarkStart w:id="110" w:name="_Toc107735769"/>
+      <w:bookmarkStart w:id="111" w:name="_Toc112490873"/>
+      <w:bookmarkStart w:id="112" w:name="_Ref140207562"/>
       <w:r>
         <w:lastRenderedPageBreak/>
         <w:t>Light</w:t>
@@ -17431,7 +17510,7 @@
       <w:r>
         <w:t>EstablishmentTable</w:t>
       </w:r>
-      <w:bookmarkEnd w:id="112"/>
+      <w:bookmarkEnd w:id="109"/>
     </w:p>
     <w:p>
       <w:pPr>
@@ -17618,12 +17697,12 @@
       <w:r>
         <w:t>Parameters</w:t>
       </w:r>
-      <w:bookmarkEnd w:id="109"/>
+      <w:bookmarkEnd w:id="110"/>
       <w:r>
         <w:t xml:space="preserve"> Table</w:t>
       </w:r>
-      <w:bookmarkEnd w:id="110"/>
       <w:bookmarkEnd w:id="111"/>
+      <w:bookmarkEnd w:id="112"/>
       <w:bookmarkEnd w:id="115"/>
     </w:p>
     <w:p>
@@ -17651,12 +17730,12 @@
         </w:tabs>
         <w:ind w:left="1170" w:hanging="1170"/>
       </w:pPr>
-      <w:bookmarkStart w:id="116" w:name="_Toc112490874"/>
-      <w:bookmarkStart w:id="117" w:name="_Toc63500551"/>
+      <w:bookmarkStart w:id="116" w:name="_Toc63500551"/>
+      <w:bookmarkStart w:id="117" w:name="_Toc112490874"/>
       <w:r>
         <w:t>Species_CSV_File (Optional)</w:t>
       </w:r>
-      <w:bookmarkEnd w:id="117"/>
+      <w:bookmarkEnd w:id="116"/>
     </w:p>
     <w:p>
       <w:pPr>
@@ -17678,7 +17757,7 @@
       <w:r>
         <w:t>Species</w:t>
       </w:r>
-      <w:bookmarkEnd w:id="116"/>
+      <w:bookmarkEnd w:id="117"/>
       <w:r>
         <w:t>Code (s</w:t>
       </w:r>
@@ -17733,8 +17812,8 @@
         </w:tabs>
         <w:ind w:left="1170" w:hanging="1170"/>
       </w:pPr>
-      <w:bookmarkStart w:id="119" w:name="_Toc112490875"/>
-      <w:bookmarkStart w:id="120" w:name="_Toc63500553"/>
+      <w:bookmarkStart w:id="119" w:name="_Toc63500553"/>
+      <w:bookmarkStart w:id="120" w:name="_Toc112490875"/>
       <w:r>
         <w:t>FunctionalType</w:t>
       </w:r>
@@ -17744,7 +17823,7 @@
       <w:r>
         <w:t>nteger)</w:t>
       </w:r>
-      <w:bookmarkEnd w:id="120"/>
+      <w:bookmarkEnd w:id="119"/>
     </w:p>
     <w:p>
       <w:pPr>
@@ -17972,7 +18051,7 @@
       <w:r>
         <w:t>LeafLongevity</w:t>
       </w:r>
-      <w:bookmarkEnd w:id="119"/>
+      <w:bookmarkEnd w:id="120"/>
       <w:r>
         <w:t xml:space="preserve"> (</w:t>
       </w:r>
@@ -18012,9 +18091,9 @@
         </w:tabs>
         <w:ind w:left="1170" w:hanging="1170"/>
       </w:pPr>
-      <w:bookmarkStart w:id="126" w:name="_Toc112490878"/>
-      <w:bookmarkStart w:id="127" w:name="_Toc107735770"/>
-      <w:bookmarkStart w:id="128" w:name="_Toc63500559"/>
+      <w:bookmarkStart w:id="126" w:name="_Toc63500559"/>
+      <w:bookmarkStart w:id="127" w:name="_Toc112490878"/>
+      <w:bookmarkStart w:id="128" w:name="_Toc107735770"/>
       <w:r>
         <w:t>Epicormic</w:t>
       </w:r>
@@ -18024,7 +18103,7 @@
       <w:r>
         <w:t>oolean)</w:t>
       </w:r>
-      <w:bookmarkEnd w:id="128"/>
+      <w:bookmarkEnd w:id="126"/>
     </w:p>
     <w:p>
       <w:pPr>
@@ -18127,8 +18206,8 @@
         </w:tabs>
         <w:ind w:left="1170" w:hanging="1170"/>
       </w:pPr>
-      <w:bookmarkStart w:id="130" w:name="_Toc112490876"/>
-      <w:bookmarkStart w:id="131" w:name="_Toc63500561"/>
+      <w:bookmarkStart w:id="130" w:name="_Toc63500561"/>
+      <w:bookmarkStart w:id="131" w:name="_Toc112490876"/>
       <w:r>
         <w:t>Leaf</w:t>
       </w:r>
@@ -18159,7 +18238,7 @@
       <w:r>
         <w:t>ouble)</w:t>
       </w:r>
-      <w:bookmarkEnd w:id="131"/>
+      <w:bookmarkEnd w:id="130"/>
     </w:p>
     <w:p>
       <w:pPr>
@@ -19455,7 +19534,7 @@
       <w:r>
         <w:t>WoodDecayRate</w:t>
       </w:r>
-      <w:bookmarkEnd w:id="130"/>
+      <w:bookmarkEnd w:id="131"/>
       <w:r>
         <w:t xml:space="preserve"> (</w:t>
       </w:r>
@@ -20260,18 +20339,18 @@
       <w:pPr>
         <w:pStyle w:val="Heading1"/>
       </w:pPr>
-      <w:bookmarkStart w:id="162" w:name="_Ref109371329"/>
-      <w:bookmarkStart w:id="163" w:name="_Toc133339122"/>
-      <w:bookmarkStart w:id="164" w:name="_Toc282434158"/>
-      <w:bookmarkStart w:id="165" w:name="_Ref140059391"/>
-      <w:bookmarkStart w:id="166" w:name="_Toc63500590"/>
-      <w:bookmarkEnd w:id="126"/>
+      <w:bookmarkStart w:id="162" w:name="_Toc63500590"/>
+      <w:bookmarkStart w:id="163" w:name="_Ref109371329"/>
+      <w:bookmarkStart w:id="164" w:name="_Toc133339122"/>
+      <w:bookmarkStart w:id="165" w:name="_Toc282434158"/>
+      <w:bookmarkStart w:id="166" w:name="_Ref140059391"/>
       <w:bookmarkEnd w:id="127"/>
+      <w:bookmarkEnd w:id="128"/>
       <w:r>
         <w:lastRenderedPageBreak/>
         <w:t>Output Files</w:t>
       </w:r>
-      <w:bookmarkEnd w:id="166"/>
+      <w:bookmarkEnd w:id="162"/>
     </w:p>
     <w:p>
       <w:pPr>
@@ -20745,9 +20824,9 @@
         <w:lastRenderedPageBreak/>
         <w:t>Initial Communities Input File</w:t>
       </w:r>
-      <w:bookmarkEnd w:id="162"/>
       <w:bookmarkEnd w:id="163"/>
       <w:bookmarkEnd w:id="164"/>
+      <w:bookmarkEnd w:id="165"/>
       <w:bookmarkEnd w:id="174"/>
     </w:p>
     <w:p>
@@ -20865,13 +20944,13 @@
         </w:tabs>
         <w:ind w:hanging="1926"/>
       </w:pPr>
-      <w:bookmarkStart w:id="181" w:name="_Toc133339126"/>
-      <w:bookmarkStart w:id="182" w:name="_Toc282434162"/>
-      <w:bookmarkStart w:id="183" w:name="_Toc63500601"/>
+      <w:bookmarkStart w:id="181" w:name="_Toc63500601"/>
+      <w:bookmarkStart w:id="182" w:name="_Toc133339126"/>
+      <w:bookmarkStart w:id="183" w:name="_Toc282434162"/>
       <w:r>
         <w:t>CSV Community File Input</w:t>
       </w:r>
-      <w:bookmarkEnd w:id="183"/>
+      <w:bookmarkEnd w:id="181"/>
     </w:p>
     <w:p>
       <w:pPr>
@@ -20965,21 +21044,11 @@
       <w:r>
         <w:t xml:space="preserve">:  This parameter is the code used for the community in the input map (see section </w:t>
       </w:r>
-      <w:r>
-        <w:fldChar w:fldCharType="begin"/>
-      </w:r>
-      <w:r>
-        <w:instrText xml:space="preserve"> REF _Ref109371856 \r </w:instrText>
-      </w:r>
-      <w:r>
-        <w:fldChar w:fldCharType="separate"/>
-      </w:r>
-      <w:r>
-        <w:t>2.5</w:t>
-      </w:r>
-      <w:r>
-        <w:fldChar w:fldCharType="end"/>
-      </w:r>
+      <w:fldSimple w:instr=" REF _Ref109371856 \r ">
+        <w:r>
+          <w:t>2.5</w:t>
+        </w:r>
+      </w:fldSimple>
       <w:r>
         <w:t>).  Value: 0 ≤ integer ≤ 65,535.  Each communities’ map code must be unique.  Map codes do not have to appear in any order, and do not need to be consecutive.</w:t>
       </w:r>
@@ -21107,8 +21176,8 @@
       <w:r>
         <w:t>MapCode</w:t>
       </w:r>
-      <w:bookmarkEnd w:id="181"/>
       <w:bookmarkEnd w:id="182"/>
+      <w:bookmarkEnd w:id="183"/>
       <w:bookmarkEnd w:id="187"/>
     </w:p>
     <w:p>
@@ -22291,7 +22360,7 @@
         <w:t>acersacc  20  40  200</w:t>
       </w:r>
     </w:p>
-    <w:bookmarkEnd w:id="165"/>
+    <w:bookmarkEnd w:id="166"/>
     <w:p>
       <w:pPr>
         <w:pStyle w:val="textbody"/>
@@ -22443,21 +22512,11 @@
     <w:r>
       <w:t>NECN v</w:t>
     </w:r>
-    <w:r>
-      <w:fldChar w:fldCharType="begin"/>
-    </w:r>
-    <w:r>
-      <w:instrText xml:space="preserve"> DOCPROPERTY  "Extension Version"  \* MERGEFORMAT </w:instrText>
-    </w:r>
-    <w:r>
-      <w:fldChar w:fldCharType="separate"/>
-    </w:r>
-    <w:r>
-      <w:t>6.6</w:t>
-    </w:r>
-    <w:r>
-      <w:fldChar w:fldCharType="end"/>
-    </w:r>
+    <w:fldSimple w:instr=" DOCPROPERTY  &quot;Extension Version&quot;  \* MERGEFORMAT ">
+      <w:r>
+        <w:t>6.6</w:t>
+      </w:r>
+    </w:fldSimple>
     <w:r>
       <w:t xml:space="preserve"> – User Guide</w:t>
     </w:r>
@@ -22649,6 +22708,95 @@
     </w:lvl>
   </w:abstractNum>
   <w:abstractNum w:abstractNumId="1" w15:restartNumberingAfterBreak="0">
+    <w:nsid w:val="10E96ACE"/>
+    <w:multiLevelType w:val="hybridMultilevel"/>
+    <w:tmpl w:val="0DF84C60"/>
+    <w:lvl w:ilvl="0" w:tplc="9878C6E6">
+      <w:start w:val="1"/>
+      <w:numFmt w:val="decimal"/>
+      <w:lvlText w:val="%1."/>
+      <w:lvlJc w:val="left"/>
+      <w:pPr>
+        <w:ind w:left="1512" w:hanging="360"/>
+      </w:pPr>
+      <w:rPr>
+        <w:rFonts w:hint="default"/>
+      </w:rPr>
+    </w:lvl>
+    <w:lvl w:ilvl="1" w:tplc="04090019" w:tentative="1">
+      <w:start w:val="1"/>
+      <w:numFmt w:val="lowerLetter"/>
+      <w:lvlText w:val="%2."/>
+      <w:lvlJc w:val="left"/>
+      <w:pPr>
+        <w:ind w:left="2232" w:hanging="360"/>
+      </w:pPr>
+    </w:lvl>
+    <w:lvl w:ilvl="2" w:tplc="0409001B" w:tentative="1">
+      <w:start w:val="1"/>
+      <w:numFmt w:val="lowerRoman"/>
+      <w:lvlText w:val="%3."/>
+      <w:lvlJc w:val="right"/>
+      <w:pPr>
+        <w:ind w:left="2952" w:hanging="180"/>
+      </w:pPr>
+    </w:lvl>
+    <w:lvl w:ilvl="3" w:tplc="0409000F" w:tentative="1">
+      <w:start w:val="1"/>
+      <w:numFmt w:val="decimal"/>
+      <w:lvlText w:val="%4."/>
+      <w:lvlJc w:val="left"/>
+      <w:pPr>
+        <w:ind w:left="3672" w:hanging="360"/>
+      </w:pPr>
+    </w:lvl>
+    <w:lvl w:ilvl="4" w:tplc="04090019" w:tentative="1">
+      <w:start w:val="1"/>
+      <w:numFmt w:val="lowerLetter"/>
+      <w:lvlText w:val="%5."/>
+      <w:lvlJc w:val="left"/>
+      <w:pPr>
+        <w:ind w:left="4392" w:hanging="360"/>
+      </w:pPr>
+    </w:lvl>
+    <w:lvl w:ilvl="5" w:tplc="0409001B" w:tentative="1">
+      <w:start w:val="1"/>
+      <w:numFmt w:val="lowerRoman"/>
+      <w:lvlText w:val="%6."/>
+      <w:lvlJc w:val="right"/>
+      <w:pPr>
+        <w:ind w:left="5112" w:hanging="180"/>
+      </w:pPr>
+    </w:lvl>
+    <w:lvl w:ilvl="6" w:tplc="0409000F" w:tentative="1">
+      <w:start w:val="1"/>
+      <w:numFmt w:val="decimal"/>
+      <w:lvlText w:val="%7."/>
+      <w:lvlJc w:val="left"/>
+      <w:pPr>
+        <w:ind w:left="5832" w:hanging="360"/>
+      </w:pPr>
+    </w:lvl>
+    <w:lvl w:ilvl="7" w:tplc="04090019" w:tentative="1">
+      <w:start w:val="1"/>
+      <w:numFmt w:val="lowerLetter"/>
+      <w:lvlText w:val="%8."/>
+      <w:lvlJc w:val="left"/>
+      <w:pPr>
+        <w:ind w:left="6552" w:hanging="360"/>
+      </w:pPr>
+    </w:lvl>
+    <w:lvl w:ilvl="8" w:tplc="0409001B" w:tentative="1">
+      <w:start w:val="1"/>
+      <w:numFmt w:val="lowerRoman"/>
+      <w:lvlText w:val="%9."/>
+      <w:lvlJc w:val="right"/>
+      <w:pPr>
+        <w:ind w:left="7272" w:hanging="180"/>
+      </w:pPr>
+    </w:lvl>
+  </w:abstractNum>
+  <w:abstractNum w:abstractNumId="2" w15:restartNumberingAfterBreak="0">
     <w:nsid w:val="1F1E06D8"/>
     <w:multiLevelType w:val="hybridMultilevel"/>
     <w:tmpl w:val="0AE68546"/>
@@ -22761,7 +22909,7 @@
       </w:rPr>
     </w:lvl>
   </w:abstractNum>
-  <w:abstractNum w:abstractNumId="2" w15:restartNumberingAfterBreak="0">
+  <w:abstractNum w:abstractNumId="3" w15:restartNumberingAfterBreak="0">
     <w:nsid w:val="1FE416DE"/>
     <w:multiLevelType w:val="hybridMultilevel"/>
     <w:tmpl w:val="C34A70A0"/>
@@ -22873,7 +23021,7 @@
       </w:rPr>
     </w:lvl>
   </w:abstractNum>
-  <w:abstractNum w:abstractNumId="3" w15:restartNumberingAfterBreak="0">
+  <w:abstractNum w:abstractNumId="4" w15:restartNumberingAfterBreak="0">
     <w:nsid w:val="27D306C7"/>
     <w:multiLevelType w:val="hybridMultilevel"/>
     <w:tmpl w:val="6D84E57A"/>
@@ -22986,7 +23134,7 @@
       </w:rPr>
     </w:lvl>
   </w:abstractNum>
-  <w:abstractNum w:abstractNumId="4" w15:restartNumberingAfterBreak="0">
+  <w:abstractNum w:abstractNumId="5" w15:restartNumberingAfterBreak="0">
     <w:nsid w:val="48466F35"/>
     <w:multiLevelType w:val="hybridMultilevel"/>
     <w:tmpl w:val="0EDA19F4"/>
@@ -23099,7 +23247,7 @@
       </w:rPr>
     </w:lvl>
   </w:abstractNum>
-  <w:abstractNum w:abstractNumId="5" w15:restartNumberingAfterBreak="0">
+  <w:abstractNum w:abstractNumId="6" w15:restartNumberingAfterBreak="0">
     <w:nsid w:val="4BEE403B"/>
     <w:multiLevelType w:val="multilevel"/>
     <w:tmpl w:val="9B34C32A"/>
@@ -23212,7 +23360,7 @@
       </w:rPr>
     </w:lvl>
   </w:abstractNum>
-  <w:abstractNum w:abstractNumId="6" w15:restartNumberingAfterBreak="0">
+  <w:abstractNum w:abstractNumId="7" w15:restartNumberingAfterBreak="0">
     <w:nsid w:val="625B0EDD"/>
     <w:multiLevelType w:val="multilevel"/>
     <w:tmpl w:val="B73E67B2"/>
@@ -23308,7 +23456,7 @@
       </w:pPr>
     </w:lvl>
   </w:abstractNum>
-  <w:abstractNum w:abstractNumId="7" w15:restartNumberingAfterBreak="0">
+  <w:abstractNum w:abstractNumId="8" w15:restartNumberingAfterBreak="0">
     <w:nsid w:val="654B3C70"/>
     <w:multiLevelType w:val="multilevel"/>
     <w:tmpl w:val="9DA2F63C"/>
@@ -23443,7 +23591,7 @@
       </w:rPr>
     </w:lvl>
   </w:abstractNum>
-  <w:abstractNum w:abstractNumId="8" w15:restartNumberingAfterBreak="0">
+  <w:abstractNum w:abstractNumId="9" w15:restartNumberingAfterBreak="0">
     <w:nsid w:val="6CD045EB"/>
     <w:multiLevelType w:val="hybridMultilevel"/>
     <w:tmpl w:val="F9EA342A"/>
@@ -23583,7 +23731,7 @@
       </w:rPr>
     </w:lvl>
   </w:abstractNum>
-  <w:abstractNum w:abstractNumId="9" w15:restartNumberingAfterBreak="0">
+  <w:abstractNum w:abstractNumId="10" w15:restartNumberingAfterBreak="0">
     <w:nsid w:val="6E3F3B01"/>
     <w:multiLevelType w:val="hybridMultilevel"/>
     <w:tmpl w:val="327E68F0"/>
@@ -23672,7 +23820,7 @@
       </w:pPr>
     </w:lvl>
   </w:abstractNum>
-  <w:abstractNum w:abstractNumId="10" w15:restartNumberingAfterBreak="0">
+  <w:abstractNum w:abstractNumId="11" w15:restartNumberingAfterBreak="0">
     <w:nsid w:val="7A456EA4"/>
     <w:multiLevelType w:val="hybridMultilevel"/>
     <w:tmpl w:val="C504B852"/>
@@ -23785,7 +23933,7 @@
       </w:rPr>
     </w:lvl>
   </w:abstractNum>
-  <w:abstractNum w:abstractNumId="11" w15:restartNumberingAfterBreak="0">
+  <w:abstractNum w:abstractNumId="12" w15:restartNumberingAfterBreak="0">
     <w:nsid w:val="7D7A739B"/>
     <w:multiLevelType w:val="hybridMultilevel"/>
     <w:tmpl w:val="9900FF56"/>
@@ -23874,7 +24022,7 @@
       </w:pPr>
     </w:lvl>
   </w:abstractNum>
-  <w:abstractNum w:abstractNumId="12" w15:restartNumberingAfterBreak="0">
+  <w:abstractNum w:abstractNumId="13" w15:restartNumberingAfterBreak="0">
     <w:nsid w:val="7DEA5DB6"/>
     <w:multiLevelType w:val="hybridMultilevel"/>
     <w:tmpl w:val="917A6130"/>
@@ -23988,40 +24136,40 @@
     </w:lvl>
   </w:abstractNum>
   <w:num w:numId="1">
-    <w:abstractNumId w:val="7"/>
+    <w:abstractNumId w:val="8"/>
   </w:num>
   <w:num w:numId="2">
-    <w:abstractNumId w:val="8"/>
+    <w:abstractNumId w:val="9"/>
   </w:num>
   <w:num w:numId="3">
     <w:abstractNumId w:val="0"/>
   </w:num>
   <w:num w:numId="4">
+    <w:abstractNumId w:val="4"/>
+  </w:num>
+  <w:num w:numId="5">
+    <w:abstractNumId w:val="13"/>
+  </w:num>
+  <w:num w:numId="6">
+    <w:abstractNumId w:val="11"/>
+  </w:num>
+  <w:num w:numId="7">
     <w:abstractNumId w:val="3"/>
   </w:num>
-  <w:num w:numId="5">
-    <w:abstractNumId w:val="12"/>
+  <w:num w:numId="8">
+    <w:abstractNumId w:val="5"/>
   </w:num>
-  <w:num w:numId="6">
+  <w:num w:numId="9">
+    <w:abstractNumId w:val="6"/>
+  </w:num>
+  <w:num w:numId="10">
+    <w:abstractNumId w:val="7"/>
+  </w:num>
+  <w:num w:numId="11">
     <w:abstractNumId w:val="10"/>
   </w:num>
-  <w:num w:numId="7">
+  <w:num w:numId="12">
     <w:abstractNumId w:val="2"/>
-  </w:num>
-  <w:num w:numId="8">
-    <w:abstractNumId w:val="4"/>
-  </w:num>
-  <w:num w:numId="9">
-    <w:abstractNumId w:val="5"/>
-  </w:num>
-  <w:num w:numId="10">
-    <w:abstractNumId w:val="6"/>
-  </w:num>
-  <w:num w:numId="11">
-    <w:abstractNumId w:val="9"/>
-  </w:num>
-  <w:num w:numId="12">
-    <w:abstractNumId w:val="1"/>
   </w:num>
   <w:num w:numId="13">
     <w:abstractNumId w:val="0"/>
@@ -24033,10 +24181,13 @@
     <w:abstractNumId w:val="0"/>
   </w:num>
   <w:num w:numId="16">
-    <w:abstractNumId w:val="11"/>
+    <w:abstractNumId w:val="12"/>
   </w:num>
   <w:num w:numId="17">
     <w:abstractNumId w:val="0"/>
+  </w:num>
+  <w:num w:numId="18">
+    <w:abstractNumId w:val="1"/>
   </w:num>
   <w:numIdMacAtCleanup w:val="6"/>
 </w:numbering>
@@ -25565,7 +25716,7 @@
 </file>
 
 <file path=customXml/itemProps1.xml><?xml version="1.0" encoding="utf-8"?>
-<ds:datastoreItem xmlns:ds="http://schemas.openxmlformats.org/officeDocument/2006/customXml" ds:itemID="{2A962B51-0AB0-4A2B-A567-887F60BE249B}">
+<ds:datastoreItem xmlns:ds="http://schemas.openxmlformats.org/officeDocument/2006/customXml" ds:itemID="{BCBA7CB0-7C64-469F-9352-788F7BE231CC}">
   <ds:schemaRefs>
     <ds:schemaRef ds:uri="http://schemas.openxmlformats.org/officeDocument/2006/bibliography"/>
   </ds:schemaRefs>

</xml_diff>